<commit_message>
Slight formatting changes to IA
Changed spacing on IA document.
</commit_message>
<xml_diff>
--- a/Pham Comp Sci IA.docx
+++ b/Pham Comp Sci IA.docx
@@ -1,6 +1,6 @@
 
 <file path=word/document.xml><?xml version="1.0" encoding="utf-8"?>
-<w:document xmlns:wpc="http://schemas.microsoft.com/office/word/2010/wordprocessingCanvas" xmlns:cx="http://schemas.microsoft.com/office/drawing/2014/chartex" xmlns:cx1="http://schemas.microsoft.com/office/drawing/2015/9/8/chartex" xmlns:cx2="http://schemas.microsoft.com/office/drawing/2015/10/21/chartex" xmlns:cx3="http://schemas.microsoft.com/office/drawing/2016/5/9/chartex" xmlns:cx4="http://schemas.microsoft.com/office/drawing/2016/5/10/chartex" xmlns:cx5="http://schemas.microsoft.com/office/drawing/2016/5/11/chartex" xmlns:cx6="http://schemas.microsoft.com/office/drawing/2016/5/12/chartex" xmlns:cx7="http://schemas.microsoft.com/office/drawing/2016/5/13/chartex" xmlns:cx8="http://schemas.microsoft.com/office/drawing/2016/5/14/chartex" xmlns:mc="http://schemas.openxmlformats.org/markup-compatibility/2006" xmlns:aink="http://schemas.microsoft.com/office/drawing/2016/ink" xmlns:am3d="http://schemas.microsoft.com/office/drawing/2017/model3d" xmlns:o="urn:schemas-microsoft-com:office:office" xmlns:r="http://schemas.openxmlformats.org/officeDocument/2006/relationships" xmlns:m="http://schemas.openxmlformats.org/officeDocument/2006/math" xmlns:v="urn:schemas-microsoft-com:vml" xmlns:wp14="http://schemas.microsoft.com/office/word/2010/wordprocessingDrawing" xmlns:wp="http://schemas.openxmlformats.org/drawingml/2006/wordprocessingDrawing" xmlns:w10="urn:schemas-microsoft-com:office:word" xmlns:w="http://schemas.openxmlformats.org/wordprocessingml/2006/main" xmlns:w14="http://schemas.microsoft.com/office/word/2010/wordml" xmlns:w15="http://schemas.microsoft.com/office/word/2012/wordml" xmlns:w16cid="http://schemas.microsoft.com/office/word/2016/wordml/cid" xmlns:w16se="http://schemas.microsoft.com/office/word/2015/wordml/symex" xmlns:wpg="http://schemas.microsoft.com/office/word/2010/wordprocessingGroup" xmlns:wpi="http://schemas.microsoft.com/office/word/2010/wordprocessingInk" xmlns:wne="http://schemas.microsoft.com/office/word/2006/wordml" xmlns:wps="http://schemas.microsoft.com/office/word/2010/wordprocessingShape" mc:Ignorable="w14 w15 w16se w16cid wp14">
+<w:document xmlns:wpc="http://schemas.microsoft.com/office/word/2010/wordprocessingCanvas" xmlns:cx="http://schemas.microsoft.com/office/drawing/2014/chartex" xmlns:mc="http://schemas.openxmlformats.org/markup-compatibility/2006" xmlns:o="urn:schemas-microsoft-com:office:office" xmlns:r="http://schemas.openxmlformats.org/officeDocument/2006/relationships" xmlns:m="http://schemas.openxmlformats.org/officeDocument/2006/math" xmlns:v="urn:schemas-microsoft-com:vml" xmlns:wp14="http://schemas.microsoft.com/office/word/2010/wordprocessingDrawing" xmlns:wp="http://schemas.openxmlformats.org/drawingml/2006/wordprocessingDrawing" xmlns:w10="urn:schemas-microsoft-com:office:word" xmlns:w="http://schemas.openxmlformats.org/wordprocessingml/2006/main" xmlns:w14="http://schemas.microsoft.com/office/word/2010/wordml" xmlns:w15="http://schemas.microsoft.com/office/word/2012/wordml" xmlns:w16se="http://schemas.microsoft.com/office/word/2015/wordml/symex" xmlns:wpg="http://schemas.microsoft.com/office/word/2010/wordprocessingGroup" xmlns:wpi="http://schemas.microsoft.com/office/word/2010/wordprocessingInk" xmlns:wne="http://schemas.microsoft.com/office/word/2006/wordml" xmlns:wps="http://schemas.microsoft.com/office/word/2010/wordprocessingShape" mc:Ignorable="w14 w15 w16se wp14">
   <w:body>
     <w:p>
       <w:pPr>
@@ -307,6 +307,7 @@
     <w:p>
       <w:pPr>
         <w:pStyle w:val="Title"/>
+        <w:spacing w:line="360" w:lineRule="auto"/>
       </w:pPr>
       <w:r>
         <w:t>Criterion B: Solution Overview</w:t>
@@ -315,6 +316,7 @@
     <w:p>
       <w:pPr>
         <w:pStyle w:val="Heading1"/>
+        <w:spacing w:line="360" w:lineRule="auto"/>
       </w:pPr>
       <w:r>
         <w:t>Record of Tasks</w:t>
@@ -341,6 +343,7 @@
           </w:tcPr>
           <w:p>
             <w:pPr>
+              <w:spacing w:line="360" w:lineRule="auto"/>
               <w:rPr>
                 <w:b/>
               </w:rPr>
@@ -359,6 +362,7 @@
           </w:tcPr>
           <w:p>
             <w:pPr>
+              <w:spacing w:line="360" w:lineRule="auto"/>
               <w:rPr>
                 <w:b/>
               </w:rPr>
@@ -377,6 +381,7 @@
           </w:tcPr>
           <w:p>
             <w:pPr>
+              <w:spacing w:line="360" w:lineRule="auto"/>
               <w:rPr>
                 <w:b/>
               </w:rPr>
@@ -395,6 +400,7 @@
           </w:tcPr>
           <w:p>
             <w:pPr>
+              <w:spacing w:line="360" w:lineRule="auto"/>
               <w:rPr>
                 <w:b/>
               </w:rPr>
@@ -413,6 +419,7 @@
           </w:tcPr>
           <w:p>
             <w:pPr>
+              <w:spacing w:line="360" w:lineRule="auto"/>
               <w:rPr>
                 <w:b/>
               </w:rPr>
@@ -431,6 +438,7 @@
           </w:tcPr>
           <w:p>
             <w:pPr>
+              <w:spacing w:line="360" w:lineRule="auto"/>
               <w:rPr>
                 <w:b/>
               </w:rPr>
@@ -450,6 +458,9 @@
             <w:tcW w:w="1167" w:type="dxa"/>
           </w:tcPr>
           <w:p>
+            <w:pPr>
+              <w:spacing w:line="360" w:lineRule="auto"/>
+            </w:pPr>
             <w:r>
               <w:t>2/11/2019</w:t>
             </w:r>
@@ -460,6 +471,9 @@
             <w:tcW w:w="1385" w:type="dxa"/>
           </w:tcPr>
           <w:p>
+            <w:pPr>
+              <w:spacing w:line="360" w:lineRule="auto"/>
+            </w:pPr>
             <w:r>
               <w:t>Decided on project topic</w:t>
             </w:r>
@@ -470,8 +484,15 @@
             <w:tcW w:w="1991" w:type="dxa"/>
           </w:tcPr>
           <w:p>
+            <w:pPr>
+              <w:spacing w:line="360" w:lineRule="auto"/>
+            </w:pPr>
             <w:r>
-              <w:t>Spoke with my client about potential project ideas.</w:t>
+              <w:t xml:space="preserve">Spoke with my client about </w:t>
+            </w:r>
+            <w:r>
+              <w:lastRenderedPageBreak/>
+              <w:t>potential project ideas.</w:t>
             </w:r>
           </w:p>
         </w:tc>
@@ -480,8 +501,16 @@
             <w:tcW w:w="2505" w:type="dxa"/>
           </w:tcPr>
           <w:p>
+            <w:pPr>
+              <w:spacing w:line="360" w:lineRule="auto"/>
+            </w:pPr>
             <w:r>
-              <w:t>Client is interested in a program relating to his grades in some way – calculating, planning, etc.</w:t>
+              <w:lastRenderedPageBreak/>
+              <w:t xml:space="preserve">Client is interested in a program relating to his </w:t>
+            </w:r>
+            <w:r>
+              <w:lastRenderedPageBreak/>
+              <w:t>grades in some way – calculating, planning, etc.</w:t>
             </w:r>
           </w:p>
         </w:tc>
@@ -490,7 +519,11 @@
             <w:tcW w:w="1407" w:type="dxa"/>
           </w:tcPr>
           <w:p>
+            <w:pPr>
+              <w:spacing w:line="360" w:lineRule="auto"/>
+            </w:pPr>
             <w:r>
+              <w:lastRenderedPageBreak/>
               <w:t>2/11/2019</w:t>
             </w:r>
           </w:p>
@@ -500,6 +533,9 @@
             <w:tcW w:w="895" w:type="dxa"/>
           </w:tcPr>
           <w:p>
+            <w:pPr>
+              <w:spacing w:line="360" w:lineRule="auto"/>
+            </w:pPr>
             <w:r>
               <w:t>A</w:t>
             </w:r>
@@ -512,6 +548,9 @@
             <w:tcW w:w="1167" w:type="dxa"/>
           </w:tcPr>
           <w:p>
+            <w:pPr>
+              <w:spacing w:line="360" w:lineRule="auto"/>
+            </w:pPr>
             <w:r>
               <w:lastRenderedPageBreak/>
               <w:t>2/13/2019</w:t>
@@ -523,6 +562,9 @@
             <w:tcW w:w="1385" w:type="dxa"/>
           </w:tcPr>
           <w:p>
+            <w:pPr>
+              <w:spacing w:line="360" w:lineRule="auto"/>
+            </w:pPr>
             <w:r>
               <w:t>Finalized project idea, interviewed client</w:t>
             </w:r>
@@ -533,6 +575,9 @@
             <w:tcW w:w="1991" w:type="dxa"/>
           </w:tcPr>
           <w:p>
+            <w:pPr>
+              <w:spacing w:line="360" w:lineRule="auto"/>
+            </w:pPr>
             <w:r>
               <w:t>Interviewed my client in a more formal setting in order to gain a better idea of the product he was interested in.</w:t>
             </w:r>
@@ -543,6 +588,9 @@
             <w:tcW w:w="2505" w:type="dxa"/>
           </w:tcPr>
           <w:p>
+            <w:pPr>
+              <w:spacing w:line="360" w:lineRule="auto"/>
+            </w:pPr>
             <w:r>
               <w:t>I gained a good understanding of what my client wanted in the program.</w:t>
             </w:r>
@@ -553,6 +601,9 @@
             <w:tcW w:w="1407" w:type="dxa"/>
           </w:tcPr>
           <w:p>
+            <w:pPr>
+              <w:spacing w:line="360" w:lineRule="auto"/>
+            </w:pPr>
             <w:r>
               <w:t>2/13/2019</w:t>
             </w:r>
@@ -563,6 +614,9 @@
             <w:tcW w:w="895" w:type="dxa"/>
           </w:tcPr>
           <w:p>
+            <w:pPr>
+              <w:spacing w:line="360" w:lineRule="auto"/>
+            </w:pPr>
             <w:r>
               <w:t>A</w:t>
             </w:r>
@@ -570,9 +624,14 @@
         </w:tc>
       </w:tr>
     </w:tbl>
-    <w:p/>
-    <w:p>
-      <w:pPr>
+    <w:p>
+      <w:pPr>
+        <w:spacing w:line="360" w:lineRule="auto"/>
+      </w:pPr>
+    </w:p>
+    <w:p>
+      <w:pPr>
+        <w:spacing w:line="360" w:lineRule="auto"/>
         <w:rPr>
           <w:rStyle w:val="Heading1Char"/>
         </w:rPr>
@@ -591,11 +650,12 @@
       </w:r>
     </w:p>
     <w:p>
+      <w:pPr>
+        <w:spacing w:line="360" w:lineRule="auto"/>
+      </w:pPr>
       <w:r>
         <w:t>The following chart shows the 2 planned classes I will be creating for this project. There will almost certainly be more components added as the project proceeds with development, but these are the most essential classes, methods, and instance variables that will be required for the creation of this process.</w:t>
       </w:r>
-    </w:p>
-    <w:p>
       <w:r>
         <w:rPr>
           <w:noProof/>
@@ -660,30 +720,41 @@
           </wp:anchor>
         </w:drawing>
       </w:r>
-      <w:r>
-        <w:br w:type="textWrapping" w:clear="all"/>
-      </w:r>
-    </w:p>
-    <w:p/>
-    <w:p>
-      <w:r>
-        <w:t>User class objects will be created for each individual user on each device, with its information stored inside one or more text files. Specifically, the user class will contain a name instance variable, a list of events (possibly another class), as well as the classes of the user, which is the second class in this diagram. The Class class objects will have the overall grade in the class, which will be calculated with the calculate overall method, which is based on an assignments and tests list as well as the category weights list. The difference between the addNewAssignment and addPendingAssignment methods is that the addNewAssignment will require the grade and factor it into the gradebook while addPendingAssignment will not require the user to input the grade, as the assignment will not have been completed yet.</w:t>
-      </w:r>
-      <w:r>
+    </w:p>
+    <w:p>
+      <w:pPr>
+        <w:spacing w:line="360" w:lineRule="auto"/>
         <w:rPr>
           <w:noProof/>
         </w:rPr>
-        <w:t xml:space="preserve"> </w:t>
+      </w:pPr>
+      <w:r>
+        <w:t xml:space="preserve">User class objects will be created for each individual user on each device, with its information stored inside one or more text files. Specifically, the user class will contain a name instance variable, a list of </w:t>
+      </w:r>
+      <w:r>
+        <w:lastRenderedPageBreak/>
+        <w:t xml:space="preserve">events (possibly another class), as well as the classes of the user, which is the second class in this diagram. The Class class objects will have the overall grade in the class, which will be calculated with the calculate overall method, which is based on an assignments and tests list as well as the category weights list. The difference between the addNewAssignment and addPendingAssignment methods is that the </w:t>
+      </w:r>
+      <w:r>
+        <w:lastRenderedPageBreak/>
+        <w:t xml:space="preserve">addNewAssignment will require the grade and factor it into the gradebook while addPendingAssignment </w:t>
       </w:r>
       <w:r>
         <w:rPr>
           <w:noProof/>
         </w:rPr>
-        <w:lastRenderedPageBreak/>
         <w:drawing>
-          <wp:inline distT="0" distB="0" distL="0" distR="0" wp14:anchorId="77E55803" wp14:editId="64E078D1">
+          <wp:anchor distT="0" distB="0" distL="114300" distR="114300" simplePos="0" relativeHeight="251659264" behindDoc="0" locked="0" layoutInCell="1" allowOverlap="1" wp14:anchorId="0C72E760" wp14:editId="5401EFB7">
+            <wp:simplePos x="0" y="0"/>
+            <wp:positionH relativeFrom="margin">
+              <wp:align>right</wp:align>
+            </wp:positionH>
+            <wp:positionV relativeFrom="paragraph">
+              <wp:posOffset>495300</wp:posOffset>
+            </wp:positionV>
             <wp:extent cx="5943600" cy="2971800"/>
             <wp:effectExtent l="0" t="0" r="0" b="0"/>
+            <wp:wrapTopAndBottom/>
             <wp:docPr id="1" name="Picture 1"/>
             <wp:cNvGraphicFramePr>
               <a:graphicFrameLocks xmlns:a="http://schemas.openxmlformats.org/drawingml/2006/main" noChangeAspect="1"/>
@@ -726,7 +797,7 @@
                 </pic:pic>
               </a:graphicData>
             </a:graphic>
-          </wp:inline>
+          </wp:anchor>
         </w:drawing>
       </w:r>
       <w:r>
@@ -734,9 +805,17 @@
           <w:noProof/>
         </w:rPr>
         <w:drawing>
-          <wp:inline distT="0" distB="0" distL="0" distR="0" wp14:anchorId="00892AE3" wp14:editId="293F0508">
+          <wp:anchor distT="0" distB="0" distL="114300" distR="114300" simplePos="0" relativeHeight="251660288" behindDoc="0" locked="0" layoutInCell="1" allowOverlap="1" wp14:anchorId="1A8FF85E" wp14:editId="37AB63A8">
+            <wp:simplePos x="0" y="0"/>
+            <wp:positionH relativeFrom="margin">
+              <wp:align>right</wp:align>
+            </wp:positionH>
+            <wp:positionV relativeFrom="paragraph">
+              <wp:posOffset>3514725</wp:posOffset>
+            </wp:positionV>
             <wp:extent cx="5934075" cy="3781425"/>
             <wp:effectExtent l="0" t="0" r="9525" b="9525"/>
+            <wp:wrapTopAndBottom/>
             <wp:docPr id="4" name="Picture 4"/>
             <wp:cNvGraphicFramePr>
               <a:graphicFrameLocks xmlns:a="http://schemas.openxmlformats.org/drawingml/2006/main" noChangeAspect="1"/>
@@ -779,25 +858,38 @@
                 </pic:pic>
               </a:graphicData>
             </a:graphic>
-          </wp:inline>
+          </wp:anchor>
         </w:drawing>
       </w:r>
-    </w:p>
-    <w:p>
-      <w:r>
-        <w:t>Above are screenshots of the user interface prototype I created for my client.</w:t>
-      </w:r>
-      <w:r>
-        <w:t xml:space="preserve"> The first is a concept I created for the login screen, where the user will select their profile by signing in. The second picture is a basic dashboard I created</w:t>
-      </w:r>
-      <w:r>
-        <w:t xml:space="preserve">, which shows the four main screens of the application. </w:t>
-      </w:r>
-      <w:r>
-        <w:t>I plan to have the home screen display basic user information as well as motivational messages and upcoming events. The grades section will be the bulk of content in the application, helping the user manage their grades. The calendar section will give the user a more full planning experience that the home screen can provide, and the settings page will allow the user to adjust various features of the application.</w:t>
+      <w:r>
+        <w:t>will not require the user to input the grade, as the assignme</w:t>
+      </w:r>
+      <w:r>
+        <w:t>nt will not have been completed.</w:t>
       </w:r>
       <w:bookmarkStart w:id="0" w:name="_GoBack"/>
       <w:bookmarkEnd w:id="0"/>
+    </w:p>
+    <w:p>
+      <w:pPr>
+        <w:spacing w:line="360" w:lineRule="auto"/>
+      </w:pPr>
+      <w:r>
+        <w:t>Above are screenshots of the user interface prototype I created for my client.</w:t>
+      </w:r>
+      <w:r>
+        <w:t xml:space="preserve"> The first is a concept I created for the login screen, where the user will select their profile by signing in. The second picture is a basic dashboard I created</w:t>
+      </w:r>
+      <w:r>
+        <w:t xml:space="preserve">, which shows the four main screens of the application. </w:t>
+      </w:r>
+      <w:r>
+        <w:t xml:space="preserve">I plan to have the </w:t>
+      </w:r>
+      <w:r>
+        <w:lastRenderedPageBreak/>
+        <w:t>home screen display basic user information as well as motivational messages and upcoming events. The grades section will be the bulk of content in the application, helping the user manage their grades. The calendar section will give the user a more full planning experience that the home screen can provide, and the settings page will allow the user to adjust various features of the application.</w:t>
+      </w:r>
     </w:p>
     <w:sectPr>
       <w:pgSz w:w="12240" w:h="15840"/>
@@ -810,7 +902,7 @@
 </file>
 
 <file path=word/endnotes.xml><?xml version="1.0" encoding="utf-8"?>
-<w:endnotes xmlns:wpc="http://schemas.microsoft.com/office/word/2010/wordprocessingCanvas" xmlns:cx="http://schemas.microsoft.com/office/drawing/2014/chartex" xmlns:cx1="http://schemas.microsoft.com/office/drawing/2015/9/8/chartex" xmlns:cx2="http://schemas.microsoft.com/office/drawing/2015/10/21/chartex" xmlns:cx3="http://schemas.microsoft.com/office/drawing/2016/5/9/chartex" xmlns:cx4="http://schemas.microsoft.com/office/drawing/2016/5/10/chartex" xmlns:cx5="http://schemas.microsoft.com/office/drawing/2016/5/11/chartex" xmlns:cx6="http://schemas.microsoft.com/office/drawing/2016/5/12/chartex" xmlns:cx7="http://schemas.microsoft.com/office/drawing/2016/5/13/chartex" xmlns:cx8="http://schemas.microsoft.com/office/drawing/2016/5/14/chartex" xmlns:mc="http://schemas.openxmlformats.org/markup-compatibility/2006" xmlns:aink="http://schemas.microsoft.com/office/drawing/2016/ink" xmlns:am3d="http://schemas.microsoft.com/office/drawing/2017/model3d" xmlns:o="urn:schemas-microsoft-com:office:office" xmlns:r="http://schemas.openxmlformats.org/officeDocument/2006/relationships" xmlns:m="http://schemas.openxmlformats.org/officeDocument/2006/math" xmlns:v="urn:schemas-microsoft-com:vml" xmlns:wp14="http://schemas.microsoft.com/office/word/2010/wordprocessingDrawing" xmlns:wp="http://schemas.openxmlformats.org/drawingml/2006/wordprocessingDrawing" xmlns:w10="urn:schemas-microsoft-com:office:word" xmlns:w="http://schemas.openxmlformats.org/wordprocessingml/2006/main" xmlns:w14="http://schemas.microsoft.com/office/word/2010/wordml" xmlns:w15="http://schemas.microsoft.com/office/word/2012/wordml" xmlns:w16cid="http://schemas.microsoft.com/office/word/2016/wordml/cid" xmlns:w16se="http://schemas.microsoft.com/office/word/2015/wordml/symex" xmlns:wpg="http://schemas.microsoft.com/office/word/2010/wordprocessingGroup" xmlns:wpi="http://schemas.microsoft.com/office/word/2010/wordprocessingInk" xmlns:wne="http://schemas.microsoft.com/office/word/2006/wordml" xmlns:wps="http://schemas.microsoft.com/office/word/2010/wordprocessingShape" mc:Ignorable="w14 w15 w16se w16cid wp14">
+<w:endnotes xmlns:wpc="http://schemas.microsoft.com/office/word/2010/wordprocessingCanvas" xmlns:cx="http://schemas.microsoft.com/office/drawing/2014/chartex" xmlns:mc="http://schemas.openxmlformats.org/markup-compatibility/2006" xmlns:o="urn:schemas-microsoft-com:office:office" xmlns:r="http://schemas.openxmlformats.org/officeDocument/2006/relationships" xmlns:m="http://schemas.openxmlformats.org/officeDocument/2006/math" xmlns:v="urn:schemas-microsoft-com:vml" xmlns:wp14="http://schemas.microsoft.com/office/word/2010/wordprocessingDrawing" xmlns:wp="http://schemas.openxmlformats.org/drawingml/2006/wordprocessingDrawing" xmlns:w10="urn:schemas-microsoft-com:office:word" xmlns:w="http://schemas.openxmlformats.org/wordprocessingml/2006/main" xmlns:w14="http://schemas.microsoft.com/office/word/2010/wordml" xmlns:w15="http://schemas.microsoft.com/office/word/2012/wordml" xmlns:w16se="http://schemas.microsoft.com/office/word/2015/wordml/symex" xmlns:wpg="http://schemas.microsoft.com/office/word/2010/wordprocessingGroup" xmlns:wpi="http://schemas.microsoft.com/office/word/2010/wordprocessingInk" xmlns:wne="http://schemas.microsoft.com/office/word/2006/wordml" xmlns:wps="http://schemas.microsoft.com/office/word/2010/wordprocessingShape" mc:Ignorable="w14 w15 w16se wp14">
   <w:endnote w:type="separator" w:id="-1">
     <w:p>
       <w:pPr>
@@ -835,7 +927,7 @@
 </file>
 
 <file path=word/footnotes.xml><?xml version="1.0" encoding="utf-8"?>
-<w:footnotes xmlns:wpc="http://schemas.microsoft.com/office/word/2010/wordprocessingCanvas" xmlns:cx="http://schemas.microsoft.com/office/drawing/2014/chartex" xmlns:cx1="http://schemas.microsoft.com/office/drawing/2015/9/8/chartex" xmlns:cx2="http://schemas.microsoft.com/office/drawing/2015/10/21/chartex" xmlns:cx3="http://schemas.microsoft.com/office/drawing/2016/5/9/chartex" xmlns:cx4="http://schemas.microsoft.com/office/drawing/2016/5/10/chartex" xmlns:cx5="http://schemas.microsoft.com/office/drawing/2016/5/11/chartex" xmlns:cx6="http://schemas.microsoft.com/office/drawing/2016/5/12/chartex" xmlns:cx7="http://schemas.microsoft.com/office/drawing/2016/5/13/chartex" xmlns:cx8="http://schemas.microsoft.com/office/drawing/2016/5/14/chartex" xmlns:mc="http://schemas.openxmlformats.org/markup-compatibility/2006" xmlns:aink="http://schemas.microsoft.com/office/drawing/2016/ink" xmlns:am3d="http://schemas.microsoft.com/office/drawing/2017/model3d" xmlns:o="urn:schemas-microsoft-com:office:office" xmlns:r="http://schemas.openxmlformats.org/officeDocument/2006/relationships" xmlns:m="http://schemas.openxmlformats.org/officeDocument/2006/math" xmlns:v="urn:schemas-microsoft-com:vml" xmlns:wp14="http://schemas.microsoft.com/office/word/2010/wordprocessingDrawing" xmlns:wp="http://schemas.openxmlformats.org/drawingml/2006/wordprocessingDrawing" xmlns:w10="urn:schemas-microsoft-com:office:word" xmlns:w="http://schemas.openxmlformats.org/wordprocessingml/2006/main" xmlns:w14="http://schemas.microsoft.com/office/word/2010/wordml" xmlns:w15="http://schemas.microsoft.com/office/word/2012/wordml" xmlns:w16cid="http://schemas.microsoft.com/office/word/2016/wordml/cid" xmlns:w16se="http://schemas.microsoft.com/office/word/2015/wordml/symex" xmlns:wpg="http://schemas.microsoft.com/office/word/2010/wordprocessingGroup" xmlns:wpi="http://schemas.microsoft.com/office/word/2010/wordprocessingInk" xmlns:wne="http://schemas.microsoft.com/office/word/2006/wordml" xmlns:wps="http://schemas.microsoft.com/office/word/2010/wordprocessingShape" mc:Ignorable="w14 w15 w16se w16cid wp14">
+<w:footnotes xmlns:wpc="http://schemas.microsoft.com/office/word/2010/wordprocessingCanvas" xmlns:cx="http://schemas.microsoft.com/office/drawing/2014/chartex" xmlns:mc="http://schemas.openxmlformats.org/markup-compatibility/2006" xmlns:o="urn:schemas-microsoft-com:office:office" xmlns:r="http://schemas.openxmlformats.org/officeDocument/2006/relationships" xmlns:m="http://schemas.openxmlformats.org/officeDocument/2006/math" xmlns:v="urn:schemas-microsoft-com:vml" xmlns:wp14="http://schemas.microsoft.com/office/word/2010/wordprocessingDrawing" xmlns:wp="http://schemas.openxmlformats.org/drawingml/2006/wordprocessingDrawing" xmlns:w10="urn:schemas-microsoft-com:office:word" xmlns:w="http://schemas.openxmlformats.org/wordprocessingml/2006/main" xmlns:w14="http://schemas.microsoft.com/office/word/2010/wordml" xmlns:w15="http://schemas.microsoft.com/office/word/2012/wordml" xmlns:w16se="http://schemas.microsoft.com/office/word/2015/wordml/symex" xmlns:wpg="http://schemas.microsoft.com/office/word/2010/wordprocessingGroup" xmlns:wpi="http://schemas.microsoft.com/office/word/2010/wordprocessingInk" xmlns:wne="http://schemas.microsoft.com/office/word/2006/wordml" xmlns:wps="http://schemas.microsoft.com/office/word/2010/wordprocessingShape" mc:Ignorable="w14 w15 w16se wp14">
   <w:footnote w:type="separator" w:id="-1">
     <w:p>
       <w:pPr>
@@ -860,7 +952,7 @@
 </file>
 
 <file path=word/numbering.xml><?xml version="1.0" encoding="utf-8"?>
-<w:numbering xmlns:wpc="http://schemas.microsoft.com/office/word/2010/wordprocessingCanvas" xmlns:cx="http://schemas.microsoft.com/office/drawing/2014/chartex" xmlns:cx1="http://schemas.microsoft.com/office/drawing/2015/9/8/chartex" xmlns:cx2="http://schemas.microsoft.com/office/drawing/2015/10/21/chartex" xmlns:cx3="http://schemas.microsoft.com/office/drawing/2016/5/9/chartex" xmlns:cx4="http://schemas.microsoft.com/office/drawing/2016/5/10/chartex" xmlns:cx5="http://schemas.microsoft.com/office/drawing/2016/5/11/chartex" xmlns:cx6="http://schemas.microsoft.com/office/drawing/2016/5/12/chartex" xmlns:cx7="http://schemas.microsoft.com/office/drawing/2016/5/13/chartex" xmlns:cx8="http://schemas.microsoft.com/office/drawing/2016/5/14/chartex" xmlns:mc="http://schemas.openxmlformats.org/markup-compatibility/2006" xmlns:aink="http://schemas.microsoft.com/office/drawing/2016/ink" xmlns:am3d="http://schemas.microsoft.com/office/drawing/2017/model3d" xmlns:o="urn:schemas-microsoft-com:office:office" xmlns:r="http://schemas.openxmlformats.org/officeDocument/2006/relationships" xmlns:m="http://schemas.openxmlformats.org/officeDocument/2006/math" xmlns:v="urn:schemas-microsoft-com:vml" xmlns:wp14="http://schemas.microsoft.com/office/word/2010/wordprocessingDrawing" xmlns:wp="http://schemas.openxmlformats.org/drawingml/2006/wordprocessingDrawing" xmlns:w10="urn:schemas-microsoft-com:office:word" xmlns:w="http://schemas.openxmlformats.org/wordprocessingml/2006/main" xmlns:w14="http://schemas.microsoft.com/office/word/2010/wordml" xmlns:w15="http://schemas.microsoft.com/office/word/2012/wordml" xmlns:w16cid="http://schemas.microsoft.com/office/word/2016/wordml/cid" xmlns:w16se="http://schemas.microsoft.com/office/word/2015/wordml/symex" xmlns:wpg="http://schemas.microsoft.com/office/word/2010/wordprocessingGroup" xmlns:wpi="http://schemas.microsoft.com/office/word/2010/wordprocessingInk" xmlns:wne="http://schemas.microsoft.com/office/word/2006/wordml" xmlns:wps="http://schemas.microsoft.com/office/word/2010/wordprocessingShape" mc:Ignorable="w14 w15 w16se w16cid wp14">
+<w:numbering xmlns:wpc="http://schemas.microsoft.com/office/word/2010/wordprocessingCanvas" xmlns:cx="http://schemas.microsoft.com/office/drawing/2014/chartex" xmlns:mc="http://schemas.openxmlformats.org/markup-compatibility/2006" xmlns:o="urn:schemas-microsoft-com:office:office" xmlns:r="http://schemas.openxmlformats.org/officeDocument/2006/relationships" xmlns:m="http://schemas.openxmlformats.org/officeDocument/2006/math" xmlns:v="urn:schemas-microsoft-com:vml" xmlns:wp14="http://schemas.microsoft.com/office/word/2010/wordprocessingDrawing" xmlns:wp="http://schemas.openxmlformats.org/drawingml/2006/wordprocessingDrawing" xmlns:w10="urn:schemas-microsoft-com:office:word" xmlns:w="http://schemas.openxmlformats.org/wordprocessingml/2006/main" xmlns:w14="http://schemas.microsoft.com/office/word/2010/wordml" xmlns:w15="http://schemas.microsoft.com/office/word/2012/wordml" xmlns:w16se="http://schemas.microsoft.com/office/word/2015/wordml/symex" xmlns:wpg="http://schemas.microsoft.com/office/word/2010/wordprocessingGroup" xmlns:wpi="http://schemas.microsoft.com/office/word/2010/wordprocessingInk" xmlns:wne="http://schemas.microsoft.com/office/word/2006/wordml" xmlns:wps="http://schemas.microsoft.com/office/word/2010/wordprocessingShape" mc:Ignorable="w14 w15 w16se wp14">
   <w:abstractNum w:abstractNumId="0" w15:restartNumberingAfterBreak="0">
     <w:nsid w:val="71BB59E6"/>
     <w:multiLevelType w:val="hybridMultilevel"/>
@@ -981,7 +1073,7 @@
 </file>
 
 <file path=word/styles.xml><?xml version="1.0" encoding="utf-8"?>
-<w:styles xmlns:mc="http://schemas.openxmlformats.org/markup-compatibility/2006" xmlns:r="http://schemas.openxmlformats.org/officeDocument/2006/relationships" xmlns:w="http://schemas.openxmlformats.org/wordprocessingml/2006/main" xmlns:w14="http://schemas.microsoft.com/office/word/2010/wordml" xmlns:w15="http://schemas.microsoft.com/office/word/2012/wordml" xmlns:w16cid="http://schemas.microsoft.com/office/word/2016/wordml/cid" xmlns:w16se="http://schemas.microsoft.com/office/word/2015/wordml/symex" mc:Ignorable="w14 w15 w16se w16cid">
+<w:styles xmlns:mc="http://schemas.openxmlformats.org/markup-compatibility/2006" xmlns:r="http://schemas.openxmlformats.org/officeDocument/2006/relationships" xmlns:w="http://schemas.openxmlformats.org/wordprocessingml/2006/main" xmlns:w14="http://schemas.microsoft.com/office/word/2010/wordml" xmlns:w15="http://schemas.microsoft.com/office/word/2012/wordml" xmlns:w16se="http://schemas.microsoft.com/office/word/2015/wordml/symex" mc:Ignorable="w14 w15 w16se">
   <w:docDefaults>
     <w:rPrDefault>
       <w:rPr>
@@ -997,7 +1089,7 @@
       </w:pPr>
     </w:pPrDefault>
   </w:docDefaults>
-  <w:latentStyles w:defLockedState="0" w:defUIPriority="99" w:defSemiHidden="0" w:defUnhideWhenUsed="0" w:defQFormat="0" w:count="375">
+  <w:latentStyles w:defLockedState="0" w:defUIPriority="99" w:defSemiHidden="0" w:defUnhideWhenUsed="0" w:defQFormat="0" w:count="371">
     <w:lsdException w:name="Normal" w:uiPriority="0" w:qFormat="1"/>
     <w:lsdException w:name="heading 1" w:uiPriority="9" w:qFormat="1"/>
     <w:lsdException w:name="heading 2" w:semiHidden="1" w:uiPriority="9" w:unhideWhenUsed="1" w:qFormat="1"/>
@@ -1369,10 +1461,6 @@
     <w:lsdException w:name="List Table 5 Dark Accent 6" w:uiPriority="50"/>
     <w:lsdException w:name="List Table 6 Colorful Accent 6" w:uiPriority="51"/>
     <w:lsdException w:name="List Table 7 Colorful Accent 6" w:uiPriority="52"/>
-    <w:lsdException w:name="Mention" w:semiHidden="1" w:unhideWhenUsed="1"/>
-    <w:lsdException w:name="Smart Hyperlink" w:semiHidden="1" w:unhideWhenUsed="1"/>
-    <w:lsdException w:name="Hashtag" w:semiHidden="1" w:unhideWhenUsed="1"/>
-    <w:lsdException w:name="Unresolved Mention" w:semiHidden="1" w:unhideWhenUsed="1"/>
   </w:latentStyles>
   <w:style w:type="paragraph" w:default="1" w:styleId="Normal">
     <w:name w:val="Normal"/>

</xml_diff>